<commit_message>
modulo-m counter with asynchronous reset
</commit_message>
<xml_diff>
--- a/__OUT__/lab1_out/lab1_simulation.docx
+++ b/__OUT__/lab1_out/lab1_simulation.docx
@@ -1,112 +1,65 @@
 
 <file path=word/document.xml><?xml version="1.0" encoding="utf-8"?>
-<w:document xmlns:wpc="http://schemas.microsoft.com/office/word/2010/wordprocessingCanvas" xmlns:cx="http://schemas.microsoft.com/office/drawing/2014/chartex" xmlns:cx1="http://schemas.microsoft.com/office/drawing/2015/9/8/chartex" xmlns:mc="http://schemas.openxmlformats.org/markup-compatibility/2006" xmlns:o="urn:schemas-microsoft-com:office:office" xmlns:r="http://schemas.openxmlformats.org/officeDocument/2006/relationships" xmlns:m="http://schemas.openxmlformats.org/officeDocument/2006/math" xmlns:v="urn:schemas-microsoft-com:vml" xmlns:wp14="http://schemas.microsoft.com/office/word/2010/wordprocessingDrawing" xmlns:wp="http://schemas.openxmlformats.org/drawingml/2006/wordprocessingDrawing" xmlns:w10="urn:schemas-microsoft-com:office:word" xmlns:w="http://schemas.openxmlformats.org/wordprocessingml/2006/main" xmlns:w14="http://schemas.microsoft.com/office/word/2010/wordml" xmlns:w15="http://schemas.microsoft.com/office/word/2012/wordml" xmlns:w16se="http://schemas.microsoft.com/office/word/2015/wordml/symex" xmlns:wpg="http://schemas.microsoft.com/office/word/2010/wordprocessingGroup" xmlns:wpi="http://schemas.microsoft.com/office/word/2010/wordprocessingInk" xmlns:wne="http://schemas.microsoft.com/office/word/2006/wordml" xmlns:wps="http://schemas.microsoft.com/office/word/2010/wordprocessingShape" mc:Ignorable="w14 w15 w16se wp14">
+<w:document xmlns:wpc="http://schemas.microsoft.com/office/word/2010/wordprocessingCanvas" xmlns:cx="http://schemas.microsoft.com/office/drawing/2014/chartex" xmlns:cx1="http://schemas.microsoft.com/office/drawing/2015/9/8/chartex" xmlns:cx2="http://schemas.microsoft.com/office/drawing/2015/10/21/chartex" xmlns:cx3="http://schemas.microsoft.com/office/drawing/2016/5/9/chartex" xmlns:cx4="http://schemas.microsoft.com/office/drawing/2016/5/10/chartex" xmlns:cx5="http://schemas.microsoft.com/office/drawing/2016/5/11/chartex" xmlns:cx6="http://schemas.microsoft.com/office/drawing/2016/5/12/chartex" xmlns:cx7="http://schemas.microsoft.com/office/drawing/2016/5/13/chartex" xmlns:cx8="http://schemas.microsoft.com/office/drawing/2016/5/14/chartex" xmlns:mc="http://schemas.openxmlformats.org/markup-compatibility/2006" xmlns:aink="http://schemas.microsoft.com/office/drawing/2016/ink" xmlns:am3d="http://schemas.microsoft.com/office/drawing/2017/model3d" xmlns:o="urn:schemas-microsoft-com:office:office" xmlns:r="http://schemas.openxmlformats.org/officeDocument/2006/relationships" xmlns:m="http://schemas.openxmlformats.org/officeDocument/2006/math" xmlns:v="urn:schemas-microsoft-com:vml" xmlns:wp14="http://schemas.microsoft.com/office/word/2010/wordprocessingDrawing" xmlns:wp="http://schemas.openxmlformats.org/drawingml/2006/wordprocessingDrawing" xmlns:w10="urn:schemas-microsoft-com:office:word" xmlns:w="http://schemas.openxmlformats.org/wordprocessingml/2006/main" xmlns:w14="http://schemas.microsoft.com/office/word/2010/wordml" xmlns:w15="http://schemas.microsoft.com/office/word/2012/wordml" xmlns:w16cid="http://schemas.microsoft.com/office/word/2016/wordml/cid" xmlns:w16se="http://schemas.microsoft.com/office/word/2015/wordml/symex" xmlns:wpg="http://schemas.microsoft.com/office/word/2010/wordprocessingGroup" xmlns:wpi="http://schemas.microsoft.com/office/word/2010/wordprocessingInk" xmlns:wne="http://schemas.microsoft.com/office/word/2006/wordml" xmlns:wps="http://schemas.microsoft.com/office/word/2010/wordprocessingShape" mc:Ignorable="w14 w15 w16se w16cid wp14">
   <w:body>
     <w:p>
-      <w:r>
+      <w:pPr>
+        <w:jc w:val="center"/>
+        <w:rPr>
+          <w:b/>
+          <w:bCs/>
+          <w:sz w:val="28"/>
+          <w:szCs w:val="28"/>
+          <w:u w:val="single"/>
+        </w:rPr>
+      </w:pPr>
+      <w:r>
+        <w:rPr>
+          <w:b/>
+          <w:bCs/>
+          <w:sz w:val="28"/>
+          <w:szCs w:val="28"/>
+          <w:u w:val="single"/>
+        </w:rPr>
+        <w:t>Lab 1 Simulation</w:t>
+      </w:r>
+    </w:p>
+    <w:p>
+      <w:pPr>
+        <w:rPr>
+          <w:sz w:val="24"/>
+          <w:szCs w:val="24"/>
+          <w:u w:val="single"/>
+        </w:rPr>
+      </w:pPr>
+      <w:r>
+        <w:rPr>
+          <w:sz w:val="24"/>
+          <w:szCs w:val="24"/>
+          <w:u w:val="single"/>
+        </w:rPr>
         <w:t>NOT Gate</w:t>
       </w:r>
     </w:p>
     <w:p>
+      <w:pPr>
+        <w:rPr>
+          <w:sz w:val="24"/>
+          <w:szCs w:val="24"/>
+        </w:rPr>
+      </w:pPr>
       <w:r>
         <w:rPr>
           <w:noProof/>
+          <w:sz w:val="24"/>
+          <w:szCs w:val="24"/>
           <w:lang w:eastAsia="en-GB"/>
         </w:rPr>
         <w:drawing>
           <wp:inline distT="0" distB="0" distL="0" distR="0" wp14:anchorId="0DF21F7A" wp14:editId="0E2D10BD">
-            <wp:extent cx="5731510" cy="3113405"/>
+            <wp:extent cx="5731510" cy="2286000"/>
             <wp:effectExtent l="0" t="0" r="2540" b="0"/>
             <wp:docPr id="1" name="Picture 1"/>
-            <wp:cNvGraphicFramePr>
-              <a:graphicFrameLocks xmlns:a="http://schemas.openxmlformats.org/drawingml/2006/main" noChangeAspect="1"/>
-            </wp:cNvGraphicFramePr>
-            <a:graphic xmlns:a="http://schemas.openxmlformats.org/drawingml/2006/main">
-              <a:graphicData uri="http://schemas.openxmlformats.org/drawingml/2006/picture">
-                <pic:pic xmlns:pic="http://schemas.openxmlformats.org/drawingml/2006/picture">
-                  <pic:nvPicPr>
-                    <pic:cNvPr id="1" name=""/>
-                    <pic:cNvPicPr/>
-                  </pic:nvPicPr>
-                  <pic:blipFill>
-                    <a:blip r:embed="rId4"/>
-                    <a:stretch>
-                      <a:fillRect/>
-                    </a:stretch>
-                  </pic:blipFill>
-                  <pic:spPr>
-                    <a:xfrm>
-                      <a:off x="0" y="0"/>
-                      <a:ext cx="5731510" cy="3113405"/>
-                    </a:xfrm>
-                    <a:prstGeom prst="rect">
-                      <a:avLst/>
-                    </a:prstGeom>
-                  </pic:spPr>
-                </pic:pic>
-              </a:graphicData>
-            </a:graphic>
-          </wp:inline>
-        </w:drawing>
-      </w:r>
-      <w:r>
-        <w:rPr>
-          <w:noProof/>
-          <w:lang w:eastAsia="en-GB"/>
-        </w:rPr>
-        <w:drawing>
-          <wp:inline distT="0" distB="0" distL="0" distR="0" wp14:anchorId="13C55CA3" wp14:editId="38FF2AD6">
-            <wp:extent cx="5731510" cy="1678940"/>
-            <wp:effectExtent l="0" t="0" r="2540" b="0"/>
-            <wp:docPr id="2" name="Picture 2"/>
-            <wp:cNvGraphicFramePr>
-              <a:graphicFrameLocks xmlns:a="http://schemas.openxmlformats.org/drawingml/2006/main" noChangeAspect="1"/>
-            </wp:cNvGraphicFramePr>
-            <a:graphic xmlns:a="http://schemas.openxmlformats.org/drawingml/2006/main">
-              <a:graphicData uri="http://schemas.openxmlformats.org/drawingml/2006/picture">
-                <pic:pic xmlns:pic="http://schemas.openxmlformats.org/drawingml/2006/picture">
-                  <pic:nvPicPr>
-                    <pic:cNvPr id="1" name=""/>
-                    <pic:cNvPicPr/>
-                  </pic:nvPicPr>
-                  <pic:blipFill>
-                    <a:blip r:embed="rId5"/>
-                    <a:stretch>
-                      <a:fillRect/>
-                    </a:stretch>
-                  </pic:blipFill>
-                  <pic:spPr>
-                    <a:xfrm>
-                      <a:off x="0" y="0"/>
-                      <a:ext cx="5731510" cy="1678940"/>
-                    </a:xfrm>
-                    <a:prstGeom prst="rect">
-                      <a:avLst/>
-                    </a:prstGeom>
-                  </pic:spPr>
-                </pic:pic>
-              </a:graphicData>
-            </a:graphic>
-          </wp:inline>
-        </w:drawing>
-      </w:r>
-    </w:p>
-    <w:p>
-      <w:r>
-        <w:t>OR Gate</w:t>
-      </w:r>
-    </w:p>
-    <w:p>
-      <w:r>
-        <w:rPr>
-          <w:noProof/>
-          <w:lang w:eastAsia="en-GB"/>
-        </w:rPr>
-        <w:drawing>
-          <wp:inline distT="0" distB="0" distL="0" distR="0" wp14:anchorId="0C96680F" wp14:editId="1745FBDA">
-            <wp:extent cx="5731510" cy="3113405"/>
-            <wp:effectExtent l="0" t="0" r="2540" b="0"/>
-            <wp:docPr id="3" name="Picture 3"/>
             <wp:cNvGraphicFramePr>
               <a:graphicFrameLocks xmlns:a="http://schemas.openxmlformats.org/drawingml/2006/main" noChangeAspect="1"/>
             </wp:cNvGraphicFramePr>
@@ -126,7 +79,7 @@
                   <pic:spPr>
                     <a:xfrm>
                       <a:off x="0" y="0"/>
-                      <a:ext cx="5731510" cy="3113405"/>
+                      <a:ext cx="5731510" cy="2286000"/>
                     </a:xfrm>
                     <a:prstGeom prst="rect">
                       <a:avLst/>
@@ -138,19 +91,18 @@
           </wp:inline>
         </w:drawing>
       </w:r>
-    </w:p>
-    <w:p>
       <w:r>
         <w:rPr>
           <w:noProof/>
+          <w:sz w:val="24"/>
+          <w:szCs w:val="24"/>
           <w:lang w:eastAsia="en-GB"/>
         </w:rPr>
-        <w:lastRenderedPageBreak/>
         <w:drawing>
-          <wp:inline distT="0" distB="0" distL="0" distR="0" wp14:anchorId="156CDF63" wp14:editId="3A6C52DC">
-            <wp:extent cx="5731510" cy="1755775"/>
+          <wp:inline distT="0" distB="0" distL="0" distR="0" wp14:anchorId="13C55CA3" wp14:editId="38FF2AD6">
+            <wp:extent cx="5731510" cy="1678940"/>
             <wp:effectExtent l="0" t="0" r="2540" b="0"/>
-            <wp:docPr id="4" name="Picture 4"/>
+            <wp:docPr id="2" name="Picture 2"/>
             <wp:cNvGraphicFramePr>
               <a:graphicFrameLocks xmlns:a="http://schemas.openxmlformats.org/drawingml/2006/main" noChangeAspect="1"/>
             </wp:cNvGraphicFramePr>
@@ -170,7 +122,7 @@
                   <pic:spPr>
                     <a:xfrm>
                       <a:off x="0" y="0"/>
-                      <a:ext cx="5731510" cy="1755775"/>
+                      <a:ext cx="5731510" cy="1678940"/>
                     </a:xfrm>
                     <a:prstGeom prst="rect">
                       <a:avLst/>
@@ -184,21 +136,41 @@
       </w:r>
     </w:p>
     <w:p>
-      <w:r>
-        <w:t>AND Gate</w:t>
-      </w:r>
-    </w:p>
-    <w:p>
+      <w:pPr>
+        <w:rPr>
+          <w:sz w:val="24"/>
+          <w:szCs w:val="24"/>
+          <w:u w:val="single"/>
+        </w:rPr>
+      </w:pPr>
+      <w:r>
+        <w:rPr>
+          <w:sz w:val="24"/>
+          <w:szCs w:val="24"/>
+          <w:u w:val="single"/>
+        </w:rPr>
+        <w:t>OR Gate</w:t>
+      </w:r>
+    </w:p>
+    <w:p>
+      <w:pPr>
+        <w:rPr>
+          <w:sz w:val="24"/>
+          <w:szCs w:val="24"/>
+        </w:rPr>
+      </w:pPr>
       <w:r>
         <w:rPr>
           <w:noProof/>
+          <w:sz w:val="24"/>
+          <w:szCs w:val="24"/>
           <w:lang w:eastAsia="en-GB"/>
         </w:rPr>
         <w:drawing>
-          <wp:inline distT="0" distB="0" distL="0" distR="0" wp14:anchorId="0BB7AC25" wp14:editId="6CE3F965">
-            <wp:extent cx="5731510" cy="3108325"/>
-            <wp:effectExtent l="0" t="0" r="2540" b="0"/>
-            <wp:docPr id="5" name="Picture 5"/>
+          <wp:inline distT="0" distB="0" distL="0" distR="0" wp14:anchorId="0C96680F" wp14:editId="1745FBDA">
+            <wp:extent cx="5731510" cy="1933575"/>
+            <wp:effectExtent l="0" t="0" r="2540" b="9525"/>
+            <wp:docPr id="3" name="Picture 3"/>
             <wp:cNvGraphicFramePr>
               <a:graphicFrameLocks xmlns:a="http://schemas.openxmlformats.org/drawingml/2006/main" noChangeAspect="1"/>
             </wp:cNvGraphicFramePr>
@@ -218,7 +190,7 @@
                   <pic:spPr>
                     <a:xfrm>
                       <a:off x="0" y="0"/>
-                      <a:ext cx="5731510" cy="3108325"/>
+                      <a:ext cx="5731510" cy="1933575"/>
                     </a:xfrm>
                     <a:prstGeom prst="rect">
                       <a:avLst/>
@@ -232,16 +204,24 @@
       </w:r>
     </w:p>
     <w:p>
+      <w:pPr>
+        <w:rPr>
+          <w:sz w:val="24"/>
+          <w:szCs w:val="24"/>
+        </w:rPr>
+      </w:pPr>
       <w:r>
         <w:rPr>
           <w:noProof/>
+          <w:sz w:val="24"/>
+          <w:szCs w:val="24"/>
           <w:lang w:eastAsia="en-GB"/>
         </w:rPr>
         <w:drawing>
-          <wp:inline distT="0" distB="0" distL="0" distR="0" wp14:anchorId="4A219033" wp14:editId="2655F6AA">
-            <wp:extent cx="5731510" cy="1448435"/>
+          <wp:inline distT="0" distB="0" distL="0" distR="0" wp14:anchorId="156CDF63" wp14:editId="3A6C52DC">
+            <wp:extent cx="5731510" cy="1755775"/>
             <wp:effectExtent l="0" t="0" r="2540" b="0"/>
-            <wp:docPr id="6" name="Picture 6"/>
+            <wp:docPr id="4" name="Picture 4"/>
             <wp:cNvGraphicFramePr>
               <a:graphicFrameLocks xmlns:a="http://schemas.openxmlformats.org/drawingml/2006/main" noChangeAspect="1"/>
             </wp:cNvGraphicFramePr>
@@ -261,7 +241,7 @@
                   <pic:spPr>
                     <a:xfrm>
                       <a:off x="0" y="0"/>
-                      <a:ext cx="5731510" cy="1448435"/>
+                      <a:ext cx="5731510" cy="1755775"/>
                     </a:xfrm>
                     <a:prstGeom prst="rect">
                       <a:avLst/>
@@ -275,22 +255,42 @@
       </w:r>
     </w:p>
     <w:p>
-      <w:r>
-        <w:t>XOR Gate</w:t>
-      </w:r>
-    </w:p>
-    <w:p>
+      <w:pPr>
+        <w:rPr>
+          <w:sz w:val="24"/>
+          <w:szCs w:val="24"/>
+          <w:u w:val="single"/>
+        </w:rPr>
+      </w:pPr>
+      <w:r>
+        <w:rPr>
+          <w:sz w:val="24"/>
+          <w:szCs w:val="24"/>
+          <w:u w:val="single"/>
+        </w:rPr>
+        <w:lastRenderedPageBreak/>
+        <w:t>AND Gate</w:t>
+      </w:r>
+    </w:p>
+    <w:p>
+      <w:pPr>
+        <w:rPr>
+          <w:sz w:val="24"/>
+          <w:szCs w:val="24"/>
+        </w:rPr>
+      </w:pPr>
       <w:r>
         <w:rPr>
           <w:noProof/>
+          <w:sz w:val="24"/>
+          <w:szCs w:val="24"/>
           <w:lang w:eastAsia="en-GB"/>
         </w:rPr>
-        <w:lastRenderedPageBreak/>
         <w:drawing>
-          <wp:inline distT="0" distB="0" distL="0" distR="0" wp14:anchorId="250E96A0" wp14:editId="0CD7123D">
-            <wp:extent cx="5731510" cy="3104515"/>
-            <wp:effectExtent l="0" t="0" r="2540" b="635"/>
-            <wp:docPr id="7" name="Picture 7"/>
+          <wp:inline distT="0" distB="0" distL="0" distR="0" wp14:anchorId="0BB7AC25" wp14:editId="6CE3F965">
+            <wp:extent cx="5731510" cy="2390775"/>
+            <wp:effectExtent l="0" t="0" r="2540" b="9525"/>
+            <wp:docPr id="5" name="Picture 5"/>
             <wp:cNvGraphicFramePr>
               <a:graphicFrameLocks xmlns:a="http://schemas.openxmlformats.org/drawingml/2006/main" noChangeAspect="1"/>
             </wp:cNvGraphicFramePr>
@@ -310,7 +310,7 @@
                   <pic:spPr>
                     <a:xfrm>
                       <a:off x="0" y="0"/>
-                      <a:ext cx="5731510" cy="3104515"/>
+                      <a:ext cx="5731510" cy="2390775"/>
                     </a:xfrm>
                     <a:prstGeom prst="rect">
                       <a:avLst/>
@@ -324,16 +324,24 @@
       </w:r>
     </w:p>
     <w:p>
+      <w:pPr>
+        <w:rPr>
+          <w:sz w:val="24"/>
+          <w:szCs w:val="24"/>
+        </w:rPr>
+      </w:pPr>
       <w:r>
         <w:rPr>
           <w:noProof/>
+          <w:sz w:val="24"/>
+          <w:szCs w:val="24"/>
           <w:lang w:eastAsia="en-GB"/>
         </w:rPr>
         <w:drawing>
-          <wp:inline distT="0" distB="0" distL="0" distR="0" wp14:anchorId="4A903F0C" wp14:editId="6409A878">
-            <wp:extent cx="5731510" cy="1478280"/>
-            <wp:effectExtent l="0" t="0" r="2540" b="7620"/>
-            <wp:docPr id="8" name="Picture 8"/>
+          <wp:inline distT="0" distB="0" distL="0" distR="0" wp14:anchorId="4A219033" wp14:editId="2655F6AA">
+            <wp:extent cx="5731510" cy="1448435"/>
+            <wp:effectExtent l="0" t="0" r="2540" b="0"/>
+            <wp:docPr id="6" name="Picture 6"/>
             <wp:cNvGraphicFramePr>
               <a:graphicFrameLocks xmlns:a="http://schemas.openxmlformats.org/drawingml/2006/main" noChangeAspect="1"/>
             </wp:cNvGraphicFramePr>
@@ -353,7 +361,7 @@
                   <pic:spPr>
                     <a:xfrm>
                       <a:off x="0" y="0"/>
-                      <a:ext cx="5731510" cy="1478280"/>
+                      <a:ext cx="5731510" cy="1448435"/>
                     </a:xfrm>
                     <a:prstGeom prst="rect">
                       <a:avLst/>
@@ -366,23 +374,42 @@
         </w:drawing>
       </w:r>
     </w:p>
-    <w:p/>
-    <w:p>
-      <w:r>
-        <w:t>Nor gate</w:t>
-      </w:r>
-    </w:p>
-    <w:p>
+    <w:p>
+      <w:pPr>
+        <w:rPr>
+          <w:sz w:val="24"/>
+          <w:szCs w:val="24"/>
+          <w:u w:val="single"/>
+        </w:rPr>
+      </w:pPr>
+      <w:r>
+        <w:rPr>
+          <w:sz w:val="24"/>
+          <w:szCs w:val="24"/>
+          <w:u w:val="single"/>
+        </w:rPr>
+        <w:t>XOR Gate</w:t>
+      </w:r>
+    </w:p>
+    <w:p>
+      <w:pPr>
+        <w:rPr>
+          <w:sz w:val="24"/>
+          <w:szCs w:val="24"/>
+        </w:rPr>
+      </w:pPr>
       <w:r>
         <w:rPr>
           <w:noProof/>
+          <w:sz w:val="24"/>
+          <w:szCs w:val="24"/>
           <w:lang w:eastAsia="en-GB"/>
         </w:rPr>
         <w:drawing>
-          <wp:inline distT="0" distB="0" distL="0" distR="0" wp14:anchorId="57811383" wp14:editId="388DE4BF">
-            <wp:extent cx="5731510" cy="3112135"/>
+          <wp:inline distT="0" distB="0" distL="0" distR="0" wp14:anchorId="250E96A0" wp14:editId="0CD7123D">
+            <wp:extent cx="5731510" cy="2457450"/>
             <wp:effectExtent l="0" t="0" r="2540" b="0"/>
-            <wp:docPr id="12" name="Picture 12"/>
+            <wp:docPr id="7" name="Picture 7"/>
             <wp:cNvGraphicFramePr>
               <a:graphicFrameLocks xmlns:a="http://schemas.openxmlformats.org/drawingml/2006/main" noChangeAspect="1"/>
             </wp:cNvGraphicFramePr>
@@ -402,7 +429,7 @@
                   <pic:spPr>
                     <a:xfrm>
                       <a:off x="0" y="0"/>
-                      <a:ext cx="5731510" cy="3112135"/>
+                      <a:ext cx="5731510" cy="2457450"/>
                     </a:xfrm>
                     <a:prstGeom prst="rect">
                       <a:avLst/>
@@ -416,17 +443,24 @@
       </w:r>
     </w:p>
     <w:p>
+      <w:pPr>
+        <w:rPr>
+          <w:sz w:val="24"/>
+          <w:szCs w:val="24"/>
+        </w:rPr>
+      </w:pPr>
       <w:r>
         <w:rPr>
           <w:noProof/>
+          <w:sz w:val="24"/>
+          <w:szCs w:val="24"/>
           <w:lang w:eastAsia="en-GB"/>
         </w:rPr>
-        <w:lastRenderedPageBreak/>
         <w:drawing>
-          <wp:inline distT="0" distB="0" distL="0" distR="0" wp14:anchorId="67A7CA6E" wp14:editId="26DE839F">
-            <wp:extent cx="5731510" cy="1758315"/>
-            <wp:effectExtent l="0" t="0" r="2540" b="0"/>
-            <wp:docPr id="13" name="Picture 13"/>
+          <wp:inline distT="0" distB="0" distL="0" distR="0" wp14:anchorId="4A903F0C" wp14:editId="6409A878">
+            <wp:extent cx="5731510" cy="1478280"/>
+            <wp:effectExtent l="0" t="0" r="2540" b="7620"/>
+            <wp:docPr id="8" name="Picture 8"/>
             <wp:cNvGraphicFramePr>
               <a:graphicFrameLocks xmlns:a="http://schemas.openxmlformats.org/drawingml/2006/main" noChangeAspect="1"/>
             </wp:cNvGraphicFramePr>
@@ -446,7 +480,7 @@
                   <pic:spPr>
                     <a:xfrm>
                       <a:off x="0" y="0"/>
-                      <a:ext cx="5731510" cy="1758315"/>
+                      <a:ext cx="5731510" cy="1478280"/>
                     </a:xfrm>
                     <a:prstGeom prst="rect">
                       <a:avLst/>
@@ -459,23 +493,53 @@
         </w:drawing>
       </w:r>
     </w:p>
-    <w:p/>
-    <w:p>
-      <w:r>
-        <w:t>Three input or gate</w:t>
-      </w:r>
-    </w:p>
-    <w:p>
+    <w:p>
+      <w:pPr>
+        <w:rPr>
+          <w:sz w:val="24"/>
+          <w:szCs w:val="24"/>
+          <w:u w:val="single"/>
+        </w:rPr>
+      </w:pPr>
+      <w:r>
+        <w:rPr>
+          <w:sz w:val="24"/>
+          <w:szCs w:val="24"/>
+          <w:u w:val="single"/>
+        </w:rPr>
+        <w:lastRenderedPageBreak/>
+        <w:t>NOR</w:t>
+      </w:r>
+      <w:bookmarkStart w:id="0" w:name="_GoBack"/>
+      <w:bookmarkEnd w:id="0"/>
+      <w:r>
+        <w:rPr>
+          <w:sz w:val="24"/>
+          <w:szCs w:val="24"/>
+          <w:u w:val="single"/>
+        </w:rPr>
+        <w:t xml:space="preserve"> gate</w:t>
+      </w:r>
+    </w:p>
+    <w:p>
+      <w:pPr>
+        <w:rPr>
+          <w:sz w:val="24"/>
+          <w:szCs w:val="24"/>
+        </w:rPr>
+      </w:pPr>
       <w:r>
         <w:rPr>
           <w:noProof/>
+          <w:sz w:val="24"/>
+          <w:szCs w:val="24"/>
           <w:lang w:eastAsia="en-GB"/>
         </w:rPr>
         <w:drawing>
-          <wp:inline distT="0" distB="0" distL="0" distR="0" wp14:anchorId="70E8C892" wp14:editId="6BBA6F28">
-            <wp:extent cx="5731510" cy="3134360"/>
-            <wp:effectExtent l="0" t="0" r="2540" b="8890"/>
-            <wp:docPr id="10" name="Picture 10"/>
+          <wp:inline distT="0" distB="0" distL="0" distR="0" wp14:anchorId="57811383" wp14:editId="388DE4BF">
+            <wp:extent cx="5731510" cy="3112135"/>
+            <wp:effectExtent l="0" t="0" r="2540" b="0"/>
+            <wp:docPr id="12" name="Picture 12"/>
             <wp:cNvGraphicFramePr>
               <a:graphicFrameLocks xmlns:a="http://schemas.openxmlformats.org/drawingml/2006/main" noChangeAspect="1"/>
             </wp:cNvGraphicFramePr>
@@ -495,7 +559,7 @@
                   <pic:spPr>
                     <a:xfrm>
                       <a:off x="0" y="0"/>
-                      <a:ext cx="5731510" cy="3134360"/>
+                      <a:ext cx="5731510" cy="3112135"/>
                     </a:xfrm>
                     <a:prstGeom prst="rect">
                       <a:avLst/>
@@ -509,16 +573,24 @@
       </w:r>
     </w:p>
     <w:p>
+      <w:pPr>
+        <w:rPr>
+          <w:sz w:val="24"/>
+          <w:szCs w:val="24"/>
+        </w:rPr>
+      </w:pPr>
       <w:r>
         <w:rPr>
           <w:noProof/>
+          <w:sz w:val="24"/>
+          <w:szCs w:val="24"/>
           <w:lang w:eastAsia="en-GB"/>
         </w:rPr>
         <w:drawing>
-          <wp:inline distT="0" distB="0" distL="0" distR="0" wp14:anchorId="1A2B1C82" wp14:editId="5CED9BD3">
-            <wp:extent cx="5731510" cy="2211070"/>
+          <wp:inline distT="0" distB="0" distL="0" distR="0" wp14:anchorId="67A7CA6E" wp14:editId="26DE839F">
+            <wp:extent cx="5731510" cy="1758315"/>
             <wp:effectExtent l="0" t="0" r="2540" b="0"/>
-            <wp:docPr id="11" name="Picture 11"/>
+            <wp:docPr id="13" name="Picture 13"/>
             <wp:cNvGraphicFramePr>
               <a:graphicFrameLocks xmlns:a="http://schemas.openxmlformats.org/drawingml/2006/main" noChangeAspect="1"/>
             </wp:cNvGraphicFramePr>
@@ -538,7 +610,7 @@
                   <pic:spPr>
                     <a:xfrm>
                       <a:off x="0" y="0"/>
-                      <a:ext cx="5731510" cy="2211070"/>
+                      <a:ext cx="5731510" cy="1758315"/>
                     </a:xfrm>
                     <a:prstGeom prst="rect">
                       <a:avLst/>
@@ -551,24 +623,49 @@
         </w:drawing>
       </w:r>
     </w:p>
-    <w:p/>
-    <w:p>
-      <w:r>
-        <w:t>Four input nor</w:t>
-      </w:r>
-    </w:p>
-    <w:p>
+    <w:p>
+      <w:pPr>
+        <w:rPr>
+          <w:sz w:val="24"/>
+          <w:szCs w:val="24"/>
+        </w:rPr>
+      </w:pPr>
+    </w:p>
+    <w:p>
+      <w:pPr>
+        <w:rPr>
+          <w:sz w:val="24"/>
+          <w:szCs w:val="24"/>
+        </w:rPr>
+      </w:pPr>
+      <w:r>
+        <w:rPr>
+          <w:sz w:val="24"/>
+          <w:szCs w:val="24"/>
+        </w:rPr>
+        <w:t>Three input or gate</w:t>
+      </w:r>
+    </w:p>
+    <w:p>
+      <w:pPr>
+        <w:rPr>
+          <w:sz w:val="24"/>
+          <w:szCs w:val="24"/>
+        </w:rPr>
+      </w:pPr>
       <w:r>
         <w:rPr>
           <w:noProof/>
+          <w:sz w:val="24"/>
+          <w:szCs w:val="24"/>
           <w:lang w:eastAsia="en-GB"/>
         </w:rPr>
         <w:lastRenderedPageBreak/>
         <w:drawing>
-          <wp:inline distT="0" distB="0" distL="0" distR="0" wp14:anchorId="4F9B09F9" wp14:editId="3FEB9440">
-            <wp:extent cx="5731510" cy="3128010"/>
-            <wp:effectExtent l="0" t="0" r="2540" b="0"/>
-            <wp:docPr id="14" name="Picture 14"/>
+          <wp:inline distT="0" distB="0" distL="0" distR="0" wp14:anchorId="70E8C892" wp14:editId="6BBA6F28">
+            <wp:extent cx="5731510" cy="3134360"/>
+            <wp:effectExtent l="0" t="0" r="2540" b="8890"/>
+            <wp:docPr id="10" name="Picture 10"/>
             <wp:cNvGraphicFramePr>
               <a:graphicFrameLocks xmlns:a="http://schemas.openxmlformats.org/drawingml/2006/main" noChangeAspect="1"/>
             </wp:cNvGraphicFramePr>
@@ -588,7 +685,7 @@
                   <pic:spPr>
                     <a:xfrm>
                       <a:off x="0" y="0"/>
-                      <a:ext cx="5731510" cy="3128010"/>
+                      <a:ext cx="5731510" cy="3134360"/>
                     </a:xfrm>
                     <a:prstGeom prst="rect">
                       <a:avLst/>
@@ -602,16 +699,24 @@
       </w:r>
     </w:p>
     <w:p>
+      <w:pPr>
+        <w:rPr>
+          <w:sz w:val="24"/>
+          <w:szCs w:val="24"/>
+        </w:rPr>
+      </w:pPr>
       <w:r>
         <w:rPr>
           <w:noProof/>
+          <w:sz w:val="24"/>
+          <w:szCs w:val="24"/>
           <w:lang w:eastAsia="en-GB"/>
         </w:rPr>
         <w:drawing>
-          <wp:inline distT="0" distB="0" distL="0" distR="0" wp14:anchorId="7AE04A06" wp14:editId="58674643">
-            <wp:extent cx="5731510" cy="2006600"/>
+          <wp:inline distT="0" distB="0" distL="0" distR="0" wp14:anchorId="1A2B1C82" wp14:editId="5CED9BD3">
+            <wp:extent cx="5731510" cy="2211070"/>
             <wp:effectExtent l="0" t="0" r="2540" b="0"/>
-            <wp:docPr id="15" name="Picture 15"/>
+            <wp:docPr id="11" name="Picture 11"/>
             <wp:cNvGraphicFramePr>
               <a:graphicFrameLocks xmlns:a="http://schemas.openxmlformats.org/drawingml/2006/main" noChangeAspect="1"/>
             </wp:cNvGraphicFramePr>
@@ -631,7 +736,7 @@
                   <pic:spPr>
                     <a:xfrm>
                       <a:off x="0" y="0"/>
-                      <a:ext cx="5731510" cy="2006600"/>
+                      <a:ext cx="5731510" cy="2211070"/>
                     </a:xfrm>
                     <a:prstGeom prst="rect">
                       <a:avLst/>
@@ -645,21 +750,64 @@
       </w:r>
     </w:p>
     <w:p>
-      <w:r>
-        <w:t>Half adder</w:t>
-      </w:r>
-    </w:p>
-    <w:p>
+      <w:pPr>
+        <w:rPr>
+          <w:sz w:val="24"/>
+          <w:szCs w:val="24"/>
+        </w:rPr>
+      </w:pPr>
+    </w:p>
+    <w:p>
+      <w:pPr>
+        <w:rPr>
+          <w:sz w:val="24"/>
+          <w:szCs w:val="24"/>
+        </w:rPr>
+      </w:pPr>
+      <w:r>
+        <w:rPr>
+          <w:sz w:val="24"/>
+          <w:szCs w:val="24"/>
+        </w:rPr>
+        <w:t xml:space="preserve">Four </w:t>
+      </w:r>
+      <w:proofErr w:type="gramStart"/>
+      <w:r>
+        <w:rPr>
+          <w:sz w:val="24"/>
+          <w:szCs w:val="24"/>
+        </w:rPr>
+        <w:t>input</w:t>
+      </w:r>
+      <w:proofErr w:type="gramEnd"/>
+      <w:r>
+        <w:rPr>
+          <w:sz w:val="24"/>
+          <w:szCs w:val="24"/>
+        </w:rPr>
+        <w:t xml:space="preserve"> nor</w:t>
+      </w:r>
+    </w:p>
+    <w:p>
+      <w:pPr>
+        <w:rPr>
+          <w:sz w:val="24"/>
+          <w:szCs w:val="24"/>
+        </w:rPr>
+      </w:pPr>
       <w:r>
         <w:rPr>
           <w:noProof/>
+          <w:sz w:val="24"/>
+          <w:szCs w:val="24"/>
           <w:lang w:eastAsia="en-GB"/>
         </w:rPr>
+        <w:lastRenderedPageBreak/>
         <w:drawing>
-          <wp:inline distT="0" distB="0" distL="0" distR="0" wp14:anchorId="1C8A3760" wp14:editId="5D8A3756">
-            <wp:extent cx="5731510" cy="3109595"/>
+          <wp:inline distT="0" distB="0" distL="0" distR="0" wp14:anchorId="4F9B09F9" wp14:editId="3FEB9440">
+            <wp:extent cx="5731510" cy="3128010"/>
             <wp:effectExtent l="0" t="0" r="2540" b="0"/>
-            <wp:docPr id="16" name="Picture 16"/>
+            <wp:docPr id="14" name="Picture 14"/>
             <wp:cNvGraphicFramePr>
               <a:graphicFrameLocks xmlns:a="http://schemas.openxmlformats.org/drawingml/2006/main" noChangeAspect="1"/>
             </wp:cNvGraphicFramePr>
@@ -679,7 +827,7 @@
                   <pic:spPr>
                     <a:xfrm>
                       <a:off x="0" y="0"/>
-                      <a:ext cx="5731510" cy="3109595"/>
+                      <a:ext cx="5731510" cy="3128010"/>
                     </a:xfrm>
                     <a:prstGeom prst="rect">
                       <a:avLst/>
@@ -693,17 +841,24 @@
       </w:r>
     </w:p>
     <w:p>
+      <w:pPr>
+        <w:rPr>
+          <w:sz w:val="24"/>
+          <w:szCs w:val="24"/>
+        </w:rPr>
+      </w:pPr>
       <w:r>
         <w:rPr>
           <w:noProof/>
+          <w:sz w:val="24"/>
+          <w:szCs w:val="24"/>
           <w:lang w:eastAsia="en-GB"/>
         </w:rPr>
-        <w:lastRenderedPageBreak/>
         <w:drawing>
-          <wp:inline distT="0" distB="0" distL="0" distR="0" wp14:anchorId="738870AC" wp14:editId="18301F25">
-            <wp:extent cx="5731510" cy="1654175"/>
-            <wp:effectExtent l="0" t="0" r="2540" b="3175"/>
-            <wp:docPr id="17" name="Picture 17"/>
+          <wp:inline distT="0" distB="0" distL="0" distR="0" wp14:anchorId="7AE04A06" wp14:editId="58674643">
+            <wp:extent cx="5731510" cy="2006600"/>
+            <wp:effectExtent l="0" t="0" r="2540" b="0"/>
+            <wp:docPr id="15" name="Picture 15"/>
             <wp:cNvGraphicFramePr>
               <a:graphicFrameLocks xmlns:a="http://schemas.openxmlformats.org/drawingml/2006/main" noChangeAspect="1"/>
             </wp:cNvGraphicFramePr>
@@ -723,7 +878,7 @@
                   <pic:spPr>
                     <a:xfrm>
                       <a:off x="0" y="0"/>
-                      <a:ext cx="5731510" cy="1654175"/>
+                      <a:ext cx="5731510" cy="2006600"/>
                     </a:xfrm>
                     <a:prstGeom prst="rect">
                       <a:avLst/>
@@ -736,23 +891,40 @@
         </w:drawing>
       </w:r>
     </w:p>
-    <w:p/>
-    <w:p>
-      <w:r>
-        <w:t>Two input multiplexer</w:t>
-      </w:r>
-    </w:p>
-    <w:p>
+    <w:p>
+      <w:pPr>
+        <w:rPr>
+          <w:sz w:val="24"/>
+          <w:szCs w:val="24"/>
+        </w:rPr>
+      </w:pPr>
+      <w:r>
+        <w:rPr>
+          <w:sz w:val="24"/>
+          <w:szCs w:val="24"/>
+        </w:rPr>
+        <w:t>Half adder</w:t>
+      </w:r>
+    </w:p>
+    <w:p>
+      <w:pPr>
+        <w:rPr>
+          <w:sz w:val="24"/>
+          <w:szCs w:val="24"/>
+        </w:rPr>
+      </w:pPr>
       <w:r>
         <w:rPr>
           <w:noProof/>
+          <w:sz w:val="24"/>
+          <w:szCs w:val="24"/>
           <w:lang w:eastAsia="en-GB"/>
         </w:rPr>
         <w:drawing>
-          <wp:inline distT="0" distB="0" distL="0" distR="0" wp14:anchorId="6AE63BFD" wp14:editId="4B3DAA38">
-            <wp:extent cx="5731510" cy="3104515"/>
-            <wp:effectExtent l="0" t="0" r="2540" b="635"/>
-            <wp:docPr id="18" name="Picture 18"/>
+          <wp:inline distT="0" distB="0" distL="0" distR="0" wp14:anchorId="1C8A3760" wp14:editId="5D8A3756">
+            <wp:extent cx="5731510" cy="3109595"/>
+            <wp:effectExtent l="0" t="0" r="2540" b="0"/>
+            <wp:docPr id="16" name="Picture 16"/>
             <wp:cNvGraphicFramePr>
               <a:graphicFrameLocks xmlns:a="http://schemas.openxmlformats.org/drawingml/2006/main" noChangeAspect="1"/>
             </wp:cNvGraphicFramePr>
@@ -772,7 +944,7 @@
                   <pic:spPr>
                     <a:xfrm>
                       <a:off x="0" y="0"/>
-                      <a:ext cx="5731510" cy="3104515"/>
+                      <a:ext cx="5731510" cy="3109595"/>
                     </a:xfrm>
                     <a:prstGeom prst="rect">
                       <a:avLst/>
@@ -786,16 +958,25 @@
       </w:r>
     </w:p>
     <w:p>
+      <w:pPr>
+        <w:rPr>
+          <w:sz w:val="24"/>
+          <w:szCs w:val="24"/>
+        </w:rPr>
+      </w:pPr>
       <w:r>
         <w:rPr>
           <w:noProof/>
+          <w:sz w:val="24"/>
+          <w:szCs w:val="24"/>
           <w:lang w:eastAsia="en-GB"/>
         </w:rPr>
+        <w:lastRenderedPageBreak/>
         <w:drawing>
-          <wp:inline distT="0" distB="0" distL="0" distR="0" wp14:anchorId="488C7A37" wp14:editId="1570493D">
-            <wp:extent cx="5731510" cy="1519555"/>
-            <wp:effectExtent l="0" t="0" r="2540" b="4445"/>
-            <wp:docPr id="19" name="Picture 19"/>
+          <wp:inline distT="0" distB="0" distL="0" distR="0" wp14:anchorId="738870AC" wp14:editId="18301F25">
+            <wp:extent cx="5731510" cy="1654175"/>
+            <wp:effectExtent l="0" t="0" r="2540" b="3175"/>
+            <wp:docPr id="17" name="Picture 17"/>
             <wp:cNvGraphicFramePr>
               <a:graphicFrameLocks xmlns:a="http://schemas.openxmlformats.org/drawingml/2006/main" noChangeAspect="1"/>
             </wp:cNvGraphicFramePr>
@@ -815,7 +996,7 @@
                   <pic:spPr>
                     <a:xfrm>
                       <a:off x="0" y="0"/>
-                      <a:ext cx="5731510" cy="1519555"/>
+                      <a:ext cx="5731510" cy="1654175"/>
                     </a:xfrm>
                     <a:prstGeom prst="rect">
                       <a:avLst/>
@@ -828,29 +1009,57 @@
         </w:drawing>
       </w:r>
     </w:p>
-    <w:p/>
-    <w:p>
-      <w:proofErr w:type="spellStart"/>
-      <w:r>
-        <w:t>Nand</w:t>
-      </w:r>
-      <w:proofErr w:type="spellEnd"/>
-      <w:r>
-        <w:t xml:space="preserve"> gate</w:t>
-      </w:r>
-    </w:p>
-    <w:p>
+    <w:p>
+      <w:pPr>
+        <w:rPr>
+          <w:sz w:val="24"/>
+          <w:szCs w:val="24"/>
+        </w:rPr>
+      </w:pPr>
+    </w:p>
+    <w:p>
+      <w:pPr>
+        <w:rPr>
+          <w:sz w:val="24"/>
+          <w:szCs w:val="24"/>
+        </w:rPr>
+      </w:pPr>
+      <w:r>
+        <w:rPr>
+          <w:sz w:val="24"/>
+          <w:szCs w:val="24"/>
+        </w:rPr>
+        <w:t xml:space="preserve">Two input </w:t>
+      </w:r>
+      <w:proofErr w:type="gramStart"/>
+      <w:r>
+        <w:rPr>
+          <w:sz w:val="24"/>
+          <w:szCs w:val="24"/>
+        </w:rPr>
+        <w:t>multiplexer</w:t>
+      </w:r>
+      <w:proofErr w:type="gramEnd"/>
+    </w:p>
+    <w:p>
+      <w:pPr>
+        <w:rPr>
+          <w:sz w:val="24"/>
+          <w:szCs w:val="24"/>
+        </w:rPr>
+      </w:pPr>
       <w:r>
         <w:rPr>
           <w:noProof/>
+          <w:sz w:val="24"/>
+          <w:szCs w:val="24"/>
           <w:lang w:eastAsia="en-GB"/>
         </w:rPr>
-        <w:lastRenderedPageBreak/>
         <w:drawing>
-          <wp:inline distT="0" distB="0" distL="0" distR="0" wp14:anchorId="2A150294" wp14:editId="512D8BA9">
-            <wp:extent cx="5731510" cy="3106420"/>
-            <wp:effectExtent l="0" t="0" r="2540" b="0"/>
-            <wp:docPr id="20" name="Picture 20"/>
+          <wp:inline distT="0" distB="0" distL="0" distR="0" wp14:anchorId="6AE63BFD" wp14:editId="4B3DAA38">
+            <wp:extent cx="5731510" cy="3104515"/>
+            <wp:effectExtent l="0" t="0" r="2540" b="635"/>
+            <wp:docPr id="18" name="Picture 18"/>
             <wp:cNvGraphicFramePr>
               <a:graphicFrameLocks xmlns:a="http://schemas.openxmlformats.org/drawingml/2006/main" noChangeAspect="1"/>
             </wp:cNvGraphicFramePr>
@@ -870,7 +1079,7 @@
                   <pic:spPr>
                     <a:xfrm>
                       <a:off x="0" y="0"/>
-                      <a:ext cx="5731510" cy="3106420"/>
+                      <a:ext cx="5731510" cy="3104515"/>
                     </a:xfrm>
                     <a:prstGeom prst="rect">
                       <a:avLst/>
@@ -884,16 +1093,24 @@
       </w:r>
     </w:p>
     <w:p>
+      <w:pPr>
+        <w:rPr>
+          <w:sz w:val="24"/>
+          <w:szCs w:val="24"/>
+        </w:rPr>
+      </w:pPr>
       <w:r>
         <w:rPr>
           <w:noProof/>
+          <w:sz w:val="24"/>
+          <w:szCs w:val="24"/>
           <w:lang w:eastAsia="en-GB"/>
         </w:rPr>
         <w:drawing>
-          <wp:inline distT="0" distB="0" distL="0" distR="0" wp14:anchorId="3A02BF51" wp14:editId="436C86A5">
-            <wp:extent cx="5731510" cy="1614170"/>
-            <wp:effectExtent l="0" t="0" r="2540" b="5080"/>
-            <wp:docPr id="21" name="Picture 21"/>
+          <wp:inline distT="0" distB="0" distL="0" distR="0" wp14:anchorId="488C7A37" wp14:editId="1570493D">
+            <wp:extent cx="5731510" cy="1519555"/>
+            <wp:effectExtent l="0" t="0" r="2540" b="4445"/>
+            <wp:docPr id="19" name="Picture 19"/>
             <wp:cNvGraphicFramePr>
               <a:graphicFrameLocks xmlns:a="http://schemas.openxmlformats.org/drawingml/2006/main" noChangeAspect="1"/>
             </wp:cNvGraphicFramePr>
@@ -913,7 +1130,7 @@
                   <pic:spPr>
                     <a:xfrm>
                       <a:off x="0" y="0"/>
-                      <a:ext cx="5731510" cy="1614170"/>
+                      <a:ext cx="5731510" cy="1519555"/>
                     </a:xfrm>
                     <a:prstGeom prst="rect">
                       <a:avLst/>
@@ -926,23 +1143,58 @@
         </w:drawing>
       </w:r>
     </w:p>
-    <w:p/>
-    <w:p>
-      <w:r>
-        <w:t>Full adder</w:t>
-      </w:r>
-    </w:p>
-    <w:p>
+    <w:p>
+      <w:pPr>
+        <w:rPr>
+          <w:sz w:val="24"/>
+          <w:szCs w:val="24"/>
+        </w:rPr>
+      </w:pPr>
+    </w:p>
+    <w:p>
+      <w:pPr>
+        <w:rPr>
+          <w:sz w:val="24"/>
+          <w:szCs w:val="24"/>
+        </w:rPr>
+      </w:pPr>
+      <w:proofErr w:type="spellStart"/>
+      <w:r>
+        <w:rPr>
+          <w:sz w:val="24"/>
+          <w:szCs w:val="24"/>
+        </w:rPr>
+        <w:t>Nand</w:t>
+      </w:r>
+      <w:proofErr w:type="spellEnd"/>
+      <w:r>
+        <w:rPr>
+          <w:sz w:val="24"/>
+          <w:szCs w:val="24"/>
+        </w:rPr>
+        <w:t xml:space="preserve"> gate</w:t>
+      </w:r>
+    </w:p>
+    <w:p>
+      <w:pPr>
+        <w:rPr>
+          <w:sz w:val="24"/>
+          <w:szCs w:val="24"/>
+        </w:rPr>
+      </w:pPr>
       <w:r>
         <w:rPr>
           <w:noProof/>
+          <w:sz w:val="24"/>
+          <w:szCs w:val="24"/>
           <w:lang w:eastAsia="en-GB"/>
         </w:rPr>
+        <w:lastRenderedPageBreak/>
         <w:drawing>
-          <wp:inline distT="0" distB="0" distL="0" distR="0" wp14:anchorId="6C211E5E" wp14:editId="5D96F058">
-            <wp:extent cx="5731510" cy="3104515"/>
-            <wp:effectExtent l="0" t="0" r="2540" b="635"/>
-            <wp:docPr id="22" name="Picture 22"/>
+          <wp:inline distT="0" distB="0" distL="0" distR="0" wp14:anchorId="2A150294" wp14:editId="512D8BA9">
+            <wp:extent cx="5731510" cy="3106420"/>
+            <wp:effectExtent l="0" t="0" r="2540" b="0"/>
+            <wp:docPr id="20" name="Picture 20"/>
             <wp:cNvGraphicFramePr>
               <a:graphicFrameLocks xmlns:a="http://schemas.openxmlformats.org/drawingml/2006/main" noChangeAspect="1"/>
             </wp:cNvGraphicFramePr>
@@ -962,7 +1214,7 @@
                   <pic:spPr>
                     <a:xfrm>
                       <a:off x="0" y="0"/>
-                      <a:ext cx="5731510" cy="3104515"/>
+                      <a:ext cx="5731510" cy="3106420"/>
                     </a:xfrm>
                     <a:prstGeom prst="rect">
                       <a:avLst/>
@@ -976,17 +1228,24 @@
       </w:r>
     </w:p>
     <w:p>
+      <w:pPr>
+        <w:rPr>
+          <w:sz w:val="24"/>
+          <w:szCs w:val="24"/>
+        </w:rPr>
+      </w:pPr>
       <w:r>
         <w:rPr>
           <w:noProof/>
+          <w:sz w:val="24"/>
+          <w:szCs w:val="24"/>
           <w:lang w:eastAsia="en-GB"/>
         </w:rPr>
-        <w:lastRenderedPageBreak/>
         <w:drawing>
-          <wp:inline distT="0" distB="0" distL="0" distR="0" wp14:anchorId="3F254947" wp14:editId="37D63C82">
-            <wp:extent cx="5731510" cy="1402715"/>
-            <wp:effectExtent l="0" t="0" r="2540" b="6985"/>
-            <wp:docPr id="24" name="Picture 24"/>
+          <wp:inline distT="0" distB="0" distL="0" distR="0" wp14:anchorId="3A02BF51" wp14:editId="436C86A5">
+            <wp:extent cx="5731510" cy="1614170"/>
+            <wp:effectExtent l="0" t="0" r="2540" b="5080"/>
+            <wp:docPr id="21" name="Picture 21"/>
             <wp:cNvGraphicFramePr>
               <a:graphicFrameLocks xmlns:a="http://schemas.openxmlformats.org/drawingml/2006/main" noChangeAspect="1"/>
             </wp:cNvGraphicFramePr>
@@ -1006,6 +1265,132 @@
                   <pic:spPr>
                     <a:xfrm>
                       <a:off x="0" y="0"/>
+                      <a:ext cx="5731510" cy="1614170"/>
+                    </a:xfrm>
+                    <a:prstGeom prst="rect">
+                      <a:avLst/>
+                    </a:prstGeom>
+                  </pic:spPr>
+                </pic:pic>
+              </a:graphicData>
+            </a:graphic>
+          </wp:inline>
+        </w:drawing>
+      </w:r>
+    </w:p>
+    <w:p>
+      <w:pPr>
+        <w:rPr>
+          <w:sz w:val="24"/>
+          <w:szCs w:val="24"/>
+        </w:rPr>
+      </w:pPr>
+    </w:p>
+    <w:p>
+      <w:pPr>
+        <w:rPr>
+          <w:sz w:val="24"/>
+          <w:szCs w:val="24"/>
+        </w:rPr>
+      </w:pPr>
+      <w:r>
+        <w:rPr>
+          <w:sz w:val="24"/>
+          <w:szCs w:val="24"/>
+        </w:rPr>
+        <w:t>Full adder</w:t>
+      </w:r>
+    </w:p>
+    <w:p>
+      <w:pPr>
+        <w:rPr>
+          <w:sz w:val="24"/>
+          <w:szCs w:val="24"/>
+        </w:rPr>
+      </w:pPr>
+      <w:r>
+        <w:rPr>
+          <w:noProof/>
+          <w:sz w:val="24"/>
+          <w:szCs w:val="24"/>
+          <w:lang w:eastAsia="en-GB"/>
+        </w:rPr>
+        <w:drawing>
+          <wp:inline distT="0" distB="0" distL="0" distR="0" wp14:anchorId="6C211E5E" wp14:editId="5D96F058">
+            <wp:extent cx="5731510" cy="3104515"/>
+            <wp:effectExtent l="0" t="0" r="2540" b="635"/>
+            <wp:docPr id="22" name="Picture 22"/>
+            <wp:cNvGraphicFramePr>
+              <a:graphicFrameLocks xmlns:a="http://schemas.openxmlformats.org/drawingml/2006/main" noChangeAspect="1"/>
+            </wp:cNvGraphicFramePr>
+            <a:graphic xmlns:a="http://schemas.openxmlformats.org/drawingml/2006/main">
+              <a:graphicData uri="http://schemas.openxmlformats.org/drawingml/2006/picture">
+                <pic:pic xmlns:pic="http://schemas.openxmlformats.org/drawingml/2006/picture">
+                  <pic:nvPicPr>
+                    <pic:cNvPr id="1" name=""/>
+                    <pic:cNvPicPr/>
+                  </pic:nvPicPr>
+                  <pic:blipFill>
+                    <a:blip r:embed="rId26"/>
+                    <a:stretch>
+                      <a:fillRect/>
+                    </a:stretch>
+                  </pic:blipFill>
+                  <pic:spPr>
+                    <a:xfrm>
+                      <a:off x="0" y="0"/>
+                      <a:ext cx="5731510" cy="3104515"/>
+                    </a:xfrm>
+                    <a:prstGeom prst="rect">
+                      <a:avLst/>
+                    </a:prstGeom>
+                  </pic:spPr>
+                </pic:pic>
+              </a:graphicData>
+            </a:graphic>
+          </wp:inline>
+        </w:drawing>
+      </w:r>
+    </w:p>
+    <w:p>
+      <w:pPr>
+        <w:rPr>
+          <w:sz w:val="24"/>
+          <w:szCs w:val="24"/>
+        </w:rPr>
+      </w:pPr>
+      <w:r>
+        <w:rPr>
+          <w:noProof/>
+          <w:sz w:val="24"/>
+          <w:szCs w:val="24"/>
+          <w:lang w:eastAsia="en-GB"/>
+        </w:rPr>
+        <w:lastRenderedPageBreak/>
+        <w:drawing>
+          <wp:inline distT="0" distB="0" distL="0" distR="0" wp14:anchorId="3F254947" wp14:editId="37D63C82">
+            <wp:extent cx="5731510" cy="1402715"/>
+            <wp:effectExtent l="0" t="0" r="2540" b="6985"/>
+            <wp:docPr id="24" name="Picture 24"/>
+            <wp:cNvGraphicFramePr>
+              <a:graphicFrameLocks xmlns:a="http://schemas.openxmlformats.org/drawingml/2006/main" noChangeAspect="1"/>
+            </wp:cNvGraphicFramePr>
+            <a:graphic xmlns:a="http://schemas.openxmlformats.org/drawingml/2006/main">
+              <a:graphicData uri="http://schemas.openxmlformats.org/drawingml/2006/picture">
+                <pic:pic xmlns:pic="http://schemas.openxmlformats.org/drawingml/2006/picture">
+                  <pic:nvPicPr>
+                    <pic:cNvPr id="1" name=""/>
+                    <pic:cNvPicPr/>
+                  </pic:nvPicPr>
+                  <pic:blipFill>
+                    <a:blip r:embed="rId27"/>
+                    <a:stretch>
+                      <a:fillRect/>
+                    </a:stretch>
+                  </pic:blipFill>
+                  <pic:spPr>
+                    <a:xfrm>
+                      <a:off x="0" y="0"/>
                       <a:ext cx="5731510" cy="1402715"/>
                     </a:xfrm>
                     <a:prstGeom prst="rect">
@@ -1018,11 +1403,17 @@
           </wp:inline>
         </w:drawing>
       </w:r>
-      <w:bookmarkStart w:id="0" w:name="_GoBack"/>
-      <w:bookmarkEnd w:id="0"/>
-    </w:p>
-    <w:p/>
+    </w:p>
+    <w:p>
+      <w:pPr>
+        <w:rPr>
+          <w:sz w:val="24"/>
+          <w:szCs w:val="24"/>
+        </w:rPr>
+      </w:pPr>
+    </w:p>
     <w:sectPr>
+      <w:headerReference w:type="default" r:id="rId28"/>
       <w:pgSz w:w="11906" w:h="16838"/>
       <w:pgMar w:top="1440" w:right="1440" w:bottom="1440" w:left="1440" w:header="708" w:footer="708" w:gutter="0"/>
       <w:cols w:space="708"/>
@@ -1032,8 +1423,75 @@
 </w:document>
 </file>
 
+<file path=word/endnotes.xml><?xml version="1.0" encoding="utf-8"?>
+<w:endnotes xmlns:wpc="http://schemas.microsoft.com/office/word/2010/wordprocessingCanvas" xmlns:cx="http://schemas.microsoft.com/office/drawing/2014/chartex" xmlns:cx1="http://schemas.microsoft.com/office/drawing/2015/9/8/chartex" xmlns:cx2="http://schemas.microsoft.com/office/drawing/2015/10/21/chartex" xmlns:cx3="http://schemas.microsoft.com/office/drawing/2016/5/9/chartex" xmlns:cx4="http://schemas.microsoft.com/office/drawing/2016/5/10/chartex" xmlns:cx5="http://schemas.microsoft.com/office/drawing/2016/5/11/chartex" xmlns:cx6="http://schemas.microsoft.com/office/drawing/2016/5/12/chartex" xmlns:cx7="http://schemas.microsoft.com/office/drawing/2016/5/13/chartex" xmlns:cx8="http://schemas.microsoft.com/office/drawing/2016/5/14/chartex" xmlns:mc="http://schemas.openxmlformats.org/markup-compatibility/2006" xmlns:aink="http://schemas.microsoft.com/office/drawing/2016/ink" xmlns:am3d="http://schemas.microsoft.com/office/drawing/2017/model3d" xmlns:o="urn:schemas-microsoft-com:office:office" xmlns:r="http://schemas.openxmlformats.org/officeDocument/2006/relationships" xmlns:m="http://schemas.openxmlformats.org/officeDocument/2006/math" xmlns:v="urn:schemas-microsoft-com:vml" xmlns:wp14="http://schemas.microsoft.com/office/word/2010/wordprocessingDrawing" xmlns:wp="http://schemas.openxmlformats.org/drawingml/2006/wordprocessingDrawing" xmlns:w10="urn:schemas-microsoft-com:office:word" xmlns:w="http://schemas.openxmlformats.org/wordprocessingml/2006/main" xmlns:w14="http://schemas.microsoft.com/office/word/2010/wordml" xmlns:w15="http://schemas.microsoft.com/office/word/2012/wordml" xmlns:w16cid="http://schemas.microsoft.com/office/word/2016/wordml/cid" xmlns:w16se="http://schemas.microsoft.com/office/word/2015/wordml/symex" xmlns:wpg="http://schemas.microsoft.com/office/word/2010/wordprocessingGroup" xmlns:wpi="http://schemas.microsoft.com/office/word/2010/wordprocessingInk" xmlns:wne="http://schemas.microsoft.com/office/word/2006/wordml" xmlns:wps="http://schemas.microsoft.com/office/word/2010/wordprocessingShape" mc:Ignorable="w14 w15 w16se w16cid wp14">
+  <w:endnote w:type="separator" w:id="-1">
+    <w:p>
+      <w:pPr>
+        <w:spacing w:after="0" w:line="240" w:lineRule="auto"/>
+      </w:pPr>
+      <w:r>
+        <w:separator/>
+      </w:r>
+    </w:p>
+  </w:endnote>
+  <w:endnote w:type="continuationSeparator" w:id="0">
+    <w:p>
+      <w:pPr>
+        <w:spacing w:after="0" w:line="240" w:lineRule="auto"/>
+      </w:pPr>
+      <w:r>
+        <w:continuationSeparator/>
+      </w:r>
+    </w:p>
+  </w:endnote>
+</w:endnotes>
+</file>
+
+<file path=word/footnotes.xml><?xml version="1.0" encoding="utf-8"?>
+<w:footnotes xmlns:wpc="http://schemas.microsoft.com/office/word/2010/wordprocessingCanvas" xmlns:cx="http://schemas.microsoft.com/office/drawing/2014/chartex" xmlns:cx1="http://schemas.microsoft.com/office/drawing/2015/9/8/chartex" xmlns:cx2="http://schemas.microsoft.com/office/drawing/2015/10/21/chartex" xmlns:cx3="http://schemas.microsoft.com/office/drawing/2016/5/9/chartex" xmlns:cx4="http://schemas.microsoft.com/office/drawing/2016/5/10/chartex" xmlns:cx5="http://schemas.microsoft.com/office/drawing/2016/5/11/chartex" xmlns:cx6="http://schemas.microsoft.com/office/drawing/2016/5/12/chartex" xmlns:cx7="http://schemas.microsoft.com/office/drawing/2016/5/13/chartex" xmlns:cx8="http://schemas.microsoft.com/office/drawing/2016/5/14/chartex" xmlns:mc="http://schemas.openxmlformats.org/markup-compatibility/2006" xmlns:aink="http://schemas.microsoft.com/office/drawing/2016/ink" xmlns:am3d="http://schemas.microsoft.com/office/drawing/2017/model3d" xmlns:o="urn:schemas-microsoft-com:office:office" xmlns:r="http://schemas.openxmlformats.org/officeDocument/2006/relationships" xmlns:m="http://schemas.openxmlformats.org/officeDocument/2006/math" xmlns:v="urn:schemas-microsoft-com:vml" xmlns:wp14="http://schemas.microsoft.com/office/word/2010/wordprocessingDrawing" xmlns:wp="http://schemas.openxmlformats.org/drawingml/2006/wordprocessingDrawing" xmlns:w10="urn:schemas-microsoft-com:office:word" xmlns:w="http://schemas.openxmlformats.org/wordprocessingml/2006/main" xmlns:w14="http://schemas.microsoft.com/office/word/2010/wordml" xmlns:w15="http://schemas.microsoft.com/office/word/2012/wordml" xmlns:w16cid="http://schemas.microsoft.com/office/word/2016/wordml/cid" xmlns:w16se="http://schemas.microsoft.com/office/word/2015/wordml/symex" xmlns:wpg="http://schemas.microsoft.com/office/word/2010/wordprocessingGroup" xmlns:wpi="http://schemas.microsoft.com/office/word/2010/wordprocessingInk" xmlns:wne="http://schemas.microsoft.com/office/word/2006/wordml" xmlns:wps="http://schemas.microsoft.com/office/word/2010/wordprocessingShape" mc:Ignorable="w14 w15 w16se w16cid wp14">
+  <w:footnote w:type="separator" w:id="-1">
+    <w:p>
+      <w:pPr>
+        <w:spacing w:after="0" w:line="240" w:lineRule="auto"/>
+      </w:pPr>
+      <w:r>
+        <w:separator/>
+      </w:r>
+    </w:p>
+  </w:footnote>
+  <w:footnote w:type="continuationSeparator" w:id="0">
+    <w:p>
+      <w:pPr>
+        <w:spacing w:after="0" w:line="240" w:lineRule="auto"/>
+      </w:pPr>
+      <w:r>
+        <w:continuationSeparator/>
+      </w:r>
+    </w:p>
+  </w:footnote>
+</w:footnotes>
+</file>
+
+<file path=word/header1.xml><?xml version="1.0" encoding="utf-8"?>
+<w:hdr xmlns:wpc="http://schemas.microsoft.com/office/word/2010/wordprocessingCanvas" xmlns:cx="http://schemas.microsoft.com/office/drawing/2014/chartex" xmlns:cx1="http://schemas.microsoft.com/office/drawing/2015/9/8/chartex" xmlns:cx2="http://schemas.microsoft.com/office/drawing/2015/10/21/chartex" xmlns:cx3="http://schemas.microsoft.com/office/drawing/2016/5/9/chartex" xmlns:cx4="http://schemas.microsoft.com/office/drawing/2016/5/10/chartex" xmlns:cx5="http://schemas.microsoft.com/office/drawing/2016/5/11/chartex" xmlns:cx6="http://schemas.microsoft.com/office/drawing/2016/5/12/chartex" xmlns:cx7="http://schemas.microsoft.com/office/drawing/2016/5/13/chartex" xmlns:cx8="http://schemas.microsoft.com/office/drawing/2016/5/14/chartex" xmlns:mc="http://schemas.openxmlformats.org/markup-compatibility/2006" xmlns:aink="http://schemas.microsoft.com/office/drawing/2016/ink" xmlns:am3d="http://schemas.microsoft.com/office/drawing/2017/model3d" xmlns:o="urn:schemas-microsoft-com:office:office" xmlns:r="http://schemas.openxmlformats.org/officeDocument/2006/relationships" xmlns:m="http://schemas.openxmlformats.org/officeDocument/2006/math" xmlns:v="urn:schemas-microsoft-com:vml" xmlns:wp14="http://schemas.microsoft.com/office/word/2010/wordprocessingDrawing" xmlns:wp="http://schemas.openxmlformats.org/drawingml/2006/wordprocessingDrawing" xmlns:w10="urn:schemas-microsoft-com:office:word" xmlns:w="http://schemas.openxmlformats.org/wordprocessingml/2006/main" xmlns:w14="http://schemas.microsoft.com/office/word/2010/wordml" xmlns:w15="http://schemas.microsoft.com/office/word/2012/wordml" xmlns:w16cid="http://schemas.microsoft.com/office/word/2016/wordml/cid" xmlns:w16se="http://schemas.microsoft.com/office/word/2015/wordml/symex" xmlns:wpg="http://schemas.microsoft.com/office/word/2010/wordprocessingGroup" xmlns:wpi="http://schemas.microsoft.com/office/word/2010/wordprocessingInk" xmlns:wne="http://schemas.microsoft.com/office/word/2006/wordml" xmlns:wps="http://schemas.microsoft.com/office/word/2010/wordprocessingShape" mc:Ignorable="w14 w15 w16se w16cid wp14">
+  <w:p>
+    <w:pPr>
+      <w:pStyle w:val="Header"/>
+    </w:pPr>
+    <w:r>
+      <w:tab/>
+    </w:r>
+    <w:r>
+      <w:tab/>
+      <w:t>Group E</w:t>
+    </w:r>
+  </w:p>
+</w:hdr>
+</file>
+
 <file path=word/styles.xml><?xml version="1.0" encoding="utf-8"?>
-<w:styles xmlns:mc="http://schemas.openxmlformats.org/markup-compatibility/2006" xmlns:r="http://schemas.openxmlformats.org/officeDocument/2006/relationships" xmlns:w="http://schemas.openxmlformats.org/wordprocessingml/2006/main" xmlns:w14="http://schemas.microsoft.com/office/word/2010/wordml" xmlns:w15="http://schemas.microsoft.com/office/word/2012/wordml" xmlns:w16se="http://schemas.microsoft.com/office/word/2015/wordml/symex" mc:Ignorable="w14 w15 w16se">
+<w:styles xmlns:mc="http://schemas.openxmlformats.org/markup-compatibility/2006" xmlns:r="http://schemas.openxmlformats.org/officeDocument/2006/relationships" xmlns:w="http://schemas.openxmlformats.org/wordprocessingml/2006/main" xmlns:w14="http://schemas.microsoft.com/office/word/2010/wordml" xmlns:w15="http://schemas.microsoft.com/office/word/2012/wordml" xmlns:w16cid="http://schemas.microsoft.com/office/word/2016/wordml/cid" xmlns:w16se="http://schemas.microsoft.com/office/word/2015/wordml/symex" mc:Ignorable="w14 w15 w16se w16cid">
   <w:docDefaults>
     <w:rPrDefault>
       <w:rPr>
@@ -1049,7 +1507,7 @@
       </w:pPr>
     </w:pPrDefault>
   </w:docDefaults>
-  <w:latentStyles w:defLockedState="0" w:defUIPriority="99" w:defSemiHidden="0" w:defUnhideWhenUsed="0" w:defQFormat="0" w:count="371">
+  <w:latentStyles w:defLockedState="0" w:defUIPriority="99" w:defSemiHidden="0" w:defUnhideWhenUsed="0" w:defQFormat="0" w:count="375">
     <w:lsdException w:name="Normal" w:uiPriority="0" w:qFormat="1"/>
     <w:lsdException w:name="heading 1" w:uiPriority="9" w:qFormat="1"/>
     <w:lsdException w:name="heading 2" w:semiHidden="1" w:uiPriority="9" w:unhideWhenUsed="1" w:qFormat="1"/>
@@ -1155,7 +1613,6 @@
     <w:lsdException w:name="HTML Sample" w:semiHidden="1" w:unhideWhenUsed="1"/>
     <w:lsdException w:name="HTML Typewriter" w:semiHidden="1" w:unhideWhenUsed="1"/>
     <w:lsdException w:name="HTML Variable" w:semiHidden="1" w:unhideWhenUsed="1"/>
-    <w:lsdException w:name="Normal Table" w:semiHidden="1" w:unhideWhenUsed="1"/>
     <w:lsdException w:name="annotation subject" w:semiHidden="1" w:unhideWhenUsed="1"/>
     <w:lsdException w:name="No List" w:semiHidden="1" w:unhideWhenUsed="1"/>
     <w:lsdException w:name="Outline List 1" w:semiHidden="1" w:unhideWhenUsed="1"/>
@@ -1199,10 +1656,8 @@
     <w:lsdException w:name="Table Elegant" w:semiHidden="1" w:unhideWhenUsed="1"/>
     <w:lsdException w:name="Table Professional" w:semiHidden="1" w:unhideWhenUsed="1"/>
     <w:lsdException w:name="Table Subtle 1" w:semiHidden="1" w:unhideWhenUsed="1"/>
-    <w:lsdException w:name="Table Subtle 2" w:semiHidden="1" w:unhideWhenUsed="1"/>
     <w:lsdException w:name="Table Web 1" w:semiHidden="1" w:unhideWhenUsed="1"/>
     <w:lsdException w:name="Table Web 2" w:semiHidden="1" w:unhideWhenUsed="1"/>
-    <w:lsdException w:name="Table Web 3" w:semiHidden="1" w:unhideWhenUsed="1"/>
     <w:lsdException w:name="Balloon Text" w:semiHidden="1" w:unhideWhenUsed="1"/>
     <w:lsdException w:name="Table Grid" w:uiPriority="39"/>
     <w:lsdException w:name="Table Theme" w:semiHidden="1" w:unhideWhenUsed="1"/>
@@ -1421,6 +1876,10 @@
     <w:lsdException w:name="List Table 5 Dark Accent 6" w:uiPriority="50"/>
     <w:lsdException w:name="List Table 6 Colorful Accent 6" w:uiPriority="51"/>
     <w:lsdException w:name="List Table 7 Colorful Accent 6" w:uiPriority="52"/>
+    <w:lsdException w:name="Mention" w:semiHidden="1" w:unhideWhenUsed="1"/>
+    <w:lsdException w:name="Smart Hyperlink" w:semiHidden="1" w:unhideWhenUsed="1"/>
+    <w:lsdException w:name="Hashtag" w:semiHidden="1" w:unhideWhenUsed="1"/>
+    <w:lsdException w:name="Unresolved Mention" w:semiHidden="1" w:unhideWhenUsed="1"/>
   </w:latentStyles>
   <w:style w:type="paragraph" w:default="1" w:styleId="Normal">
     <w:name w:val="Normal"/>
@@ -1452,6 +1911,50 @@
     <w:uiPriority w:val="99"/>
     <w:semiHidden/>
     <w:unhideWhenUsed/>
+  </w:style>
+  <w:style w:type="paragraph" w:styleId="Header">
+    <w:name w:val="header"/>
+    <w:basedOn w:val="Normal"/>
+    <w:link w:val="HeaderChar"/>
+    <w:uiPriority w:val="99"/>
+    <w:unhideWhenUsed/>
+    <w:rsid w:val="00A560FC"/>
+    <w:pPr>
+      <w:tabs>
+        <w:tab w:val="center" w:pos="4513"/>
+        <w:tab w:val="right" w:pos="9026"/>
+      </w:tabs>
+      <w:spacing w:after="0" w:line="240" w:lineRule="auto"/>
+    </w:pPr>
+  </w:style>
+  <w:style w:type="character" w:customStyle="1" w:styleId="HeaderChar">
+    <w:name w:val="Header Char"/>
+    <w:basedOn w:val="DefaultParagraphFont"/>
+    <w:link w:val="Header"/>
+    <w:uiPriority w:val="99"/>
+    <w:rsid w:val="00A560FC"/>
+  </w:style>
+  <w:style w:type="paragraph" w:styleId="Footer">
+    <w:name w:val="footer"/>
+    <w:basedOn w:val="Normal"/>
+    <w:link w:val="FooterChar"/>
+    <w:uiPriority w:val="99"/>
+    <w:unhideWhenUsed/>
+    <w:rsid w:val="00A560FC"/>
+    <w:pPr>
+      <w:tabs>
+        <w:tab w:val="center" w:pos="4513"/>
+        <w:tab w:val="right" w:pos="9026"/>
+      </w:tabs>
+      <w:spacing w:after="0" w:line="240" w:lineRule="auto"/>
+    </w:pPr>
+  </w:style>
+  <w:style w:type="character" w:customStyle="1" w:styleId="FooterChar">
+    <w:name w:val="Footer Char"/>
+    <w:basedOn w:val="DefaultParagraphFont"/>
+    <w:link w:val="Footer"/>
+    <w:uiPriority w:val="99"/>
+    <w:rsid w:val="00A560FC"/>
   </w:style>
 </w:styles>
 </file>

</xml_diff>